<commit_message>
Fit extended abstract in 5 pages
</commit_message>
<xml_diff>
--- a/extended-abstract/Extended Abstract Template 2023.docx
+++ b/extended-abstract/Extended Abstract Template 2023.docx
@@ -1301,7 +1301,7 @@
           <w:szCs w:val="20"/>
           <w:lang w:val="en-CA"/>
         </w:rPr>
-        <w:t>Harmonica offers functions and classes for processing and modelling gravity and magnetic data. It hosts functions for forward modelling the gravity fields of point sources, rectangular prisms and also tesseroids (a.k.a spherical prisms). It can perform gravity corrections: from a simple Bouguer up to a full terrain correction through forward modelling digital elevation models with prisms. Regular grids can be transformed using FFT-based filters like upward derivative, upward continuation and reduction to the pole, among others. It also offers ways to perform interpolation, gridding and upward continuation through the equivalent sources technique. Lastly, but not least, it can also read data stored in popular formats like .gdf files provided by the ICGEM Calculation Service (Barthelmes, 2013) and .grd files from Oasis Montaj©.</w:t>
+        <w:t>Harmonica offers functions and classes for processing and modelling gravity and magnetic data. It hosts functions for forward modelling the gravity fields of point sources, rectangular prisms and also tesseroids (a.k.a spherical prisms). It can perform gravity corrections: from a simple Bouguer up to a full terrain correction through forward modelling digital elevation models with prisms. Regular grids can be transformed using FFT-based filters like upward derivative, upward continuation and reduction to the pole, among others. It also offers ways to perform interpolation, gridding and upward continuation through the equivalent sources technique. Lastly, but not least, it can also read data stored in popular formats like .gdf files provided by the ICGEM Calculation Service and .grd files from Oasis Montaj©.</w:t>
       </w:r>
     </w:p>
     <w:p>
@@ -1459,7 +1459,9 @@
                               </w:rPr>
                             </w:pPr>
                             <w:r>
-                              <w:rPr/>
+                              <w:rPr>
+                                <w:color w:val="000000"/>
+                              </w:rPr>
                               <w:drawing>
                                 <wp:inline distT="0" distB="0" distL="0" distR="0">
                                   <wp:extent cx="5941695" cy="2566670"/>
@@ -1500,6 +1502,7 @@
                             </w:r>
                             <w:r>
                               <w:rPr>
+                                <w:color w:val="000000"/>
                                 <w:sz w:val="18"/>
                                 <w:szCs w:val="18"/>
                               </w:rPr>
@@ -1507,6 +1510,7 @@
                             </w:r>
                             <w:r>
                               <w:rPr>
+                                <w:color w:val="000000"/>
                                 <w:sz w:val="18"/>
                                 <w:szCs w:val="18"/>
                               </w:rPr>
@@ -1516,6 +1520,7 @@
                               <w:rPr>
                                 <w:sz w:val="18"/>
                                 <w:szCs w:val="18"/>
+                                <w:color w:val="000000"/>
                               </w:rPr>
                               <w:instrText xml:space="preserve"> SEQ Figure \* ARABIC </w:instrText>
                             </w:r>
@@ -1523,6 +1528,7 @@
                               <w:rPr>
                                 <w:sz w:val="18"/>
                                 <w:szCs w:val="18"/>
+                                <w:color w:val="000000"/>
                               </w:rPr>
                               <w:fldChar w:fldCharType="separate"/>
                             </w:r>
@@ -1530,6 +1536,7 @@
                               <w:rPr>
                                 <w:sz w:val="18"/>
                                 <w:szCs w:val="18"/>
+                                <w:color w:val="000000"/>
                               </w:rPr>
                               <w:t>2</w:t>
                             </w:r>
@@ -1537,11 +1544,13 @@
                               <w:rPr>
                                 <w:sz w:val="18"/>
                                 <w:szCs w:val="18"/>
+                                <w:color w:val="000000"/>
                               </w:rPr>
                               <w:fldChar w:fldCharType="end"/>
                             </w:r>
                             <w:r>
                               <w:rPr>
+                                <w:color w:val="000000"/>
                                 <w:sz w:val="18"/>
                                 <w:szCs w:val="18"/>
                               </w:rPr>
@@ -1577,7 +1586,9 @@
                         </w:rPr>
                       </w:pPr>
                       <w:r>
-                        <w:rPr/>
+                        <w:rPr>
+                          <w:color w:val="000000"/>
+                        </w:rPr>
                         <w:drawing>
                           <wp:inline distT="0" distB="0" distL="0" distR="0">
                             <wp:extent cx="5941695" cy="2566670"/>
@@ -1618,6 +1629,7 @@
                       </w:r>
                       <w:r>
                         <w:rPr>
+                          <w:color w:val="000000"/>
                           <w:sz w:val="18"/>
                           <w:szCs w:val="18"/>
                         </w:rPr>
@@ -1625,6 +1637,7 @@
                       </w:r>
                       <w:r>
                         <w:rPr>
+                          <w:color w:val="000000"/>
                           <w:sz w:val="18"/>
                           <w:szCs w:val="18"/>
                         </w:rPr>
@@ -1634,6 +1647,7 @@
                         <w:rPr>
                           <w:sz w:val="18"/>
                           <w:szCs w:val="18"/>
+                          <w:color w:val="000000"/>
                         </w:rPr>
                         <w:instrText xml:space="preserve"> SEQ Figure \* ARABIC </w:instrText>
                       </w:r>
@@ -1641,6 +1655,7 @@
                         <w:rPr>
                           <w:sz w:val="18"/>
                           <w:szCs w:val="18"/>
+                          <w:color w:val="000000"/>
                         </w:rPr>
                         <w:fldChar w:fldCharType="separate"/>
                       </w:r>
@@ -1648,6 +1663,7 @@
                         <w:rPr>
                           <w:sz w:val="18"/>
                           <w:szCs w:val="18"/>
+                          <w:color w:val="000000"/>
                         </w:rPr>
                         <w:t>2</w:t>
                       </w:r>
@@ -1655,11 +1671,13 @@
                         <w:rPr>
                           <w:sz w:val="18"/>
                           <w:szCs w:val="18"/>
+                          <w:color w:val="000000"/>
                         </w:rPr>
                         <w:fldChar w:fldCharType="end"/>
                       </w:r>
                       <w:r>
                         <w:rPr>
+                          <w:color w:val="000000"/>
                           <w:sz w:val="18"/>
                           <w:szCs w:val="18"/>
                         </w:rPr>
@@ -3711,10 +3729,6 @@
         </w:rPr>
       </w:pPr>
       <w:r>
-        <w:rPr>
-          <w:sz w:val="20"/>
-          <w:lang w:val="en-CA"/>
-        </w:rPr>
         <mc:AlternateContent>
           <mc:Choice Requires="wps">
             <w:drawing>
@@ -3768,7 +3782,9 @@
                               </w:rPr>
                             </w:pPr>
                             <w:r>
-                              <w:rPr/>
+                              <w:rPr>
+                                <w:color w:val="000000"/>
+                              </w:rPr>
                               <w:drawing>
                                 <wp:inline distT="0" distB="0" distL="0" distR="0">
                                   <wp:extent cx="5991860" cy="2580005"/>
@@ -3809,6 +3825,7 @@
                             </w:r>
                             <w:r>
                               <w:rPr>
+                                <w:color w:val="000000"/>
                                 <w:sz w:val="18"/>
                                 <w:szCs w:val="18"/>
                               </w:rPr>
@@ -3816,6 +3833,7 @@
                             </w:r>
                             <w:r>
                               <w:rPr>
+                                <w:color w:val="000000"/>
                                 <w:sz w:val="18"/>
                                 <w:szCs w:val="18"/>
                               </w:rPr>
@@ -3825,6 +3843,7 @@
                               <w:rPr>
                                 <w:sz w:val="18"/>
                                 <w:szCs w:val="18"/>
+                                <w:color w:val="000000"/>
                               </w:rPr>
                               <w:instrText xml:space="preserve"> SEQ Figure \* ARABIC </w:instrText>
                             </w:r>
@@ -3832,6 +3851,7 @@
                               <w:rPr>
                                 <w:sz w:val="18"/>
                                 <w:szCs w:val="18"/>
+                                <w:color w:val="000000"/>
                               </w:rPr>
                               <w:fldChar w:fldCharType="separate"/>
                             </w:r>
@@ -3839,6 +3859,7 @@
                               <w:rPr>
                                 <w:sz w:val="18"/>
                                 <w:szCs w:val="18"/>
+                                <w:color w:val="000000"/>
                               </w:rPr>
                               <w:t>3</w:t>
                             </w:r>
@@ -3846,11 +3867,13 @@
                               <w:rPr>
                                 <w:sz w:val="18"/>
                                 <w:szCs w:val="18"/>
+                                <w:color w:val="000000"/>
                               </w:rPr>
                               <w:fldChar w:fldCharType="end"/>
                             </w:r>
                             <w:r>
                               <w:rPr>
+                                <w:color w:val="000000"/>
                                 <w:sz w:val="18"/>
                                 <w:szCs w:val="18"/>
                               </w:rPr>
@@ -3886,7 +3909,9 @@
                         </w:rPr>
                       </w:pPr>
                       <w:r>
-                        <w:rPr/>
+                        <w:rPr>
+                          <w:color w:val="000000"/>
+                        </w:rPr>
                         <w:drawing>
                           <wp:inline distT="0" distB="0" distL="0" distR="0">
                             <wp:extent cx="5991860" cy="2580005"/>
@@ -3927,6 +3952,7 @@
                       </w:r>
                       <w:r>
                         <w:rPr>
+                          <w:color w:val="000000"/>
                           <w:sz w:val="18"/>
                           <w:szCs w:val="18"/>
                         </w:rPr>
@@ -3934,6 +3960,7 @@
                       </w:r>
                       <w:r>
                         <w:rPr>
+                          <w:color w:val="000000"/>
                           <w:sz w:val="18"/>
                           <w:szCs w:val="18"/>
                         </w:rPr>
@@ -3943,6 +3970,7 @@
                         <w:rPr>
                           <w:sz w:val="18"/>
                           <w:szCs w:val="18"/>
+                          <w:color w:val="000000"/>
                         </w:rPr>
                         <w:instrText xml:space="preserve"> SEQ Figure \* ARABIC </w:instrText>
                       </w:r>
@@ -3950,6 +3978,7 @@
                         <w:rPr>
                           <w:sz w:val="18"/>
                           <w:szCs w:val="18"/>
+                          <w:color w:val="000000"/>
                         </w:rPr>
                         <w:fldChar w:fldCharType="separate"/>
                       </w:r>
@@ -3957,6 +3986,7 @@
                         <w:rPr>
                           <w:sz w:val="18"/>
                           <w:szCs w:val="18"/>
+                          <w:color w:val="000000"/>
                         </w:rPr>
                         <w:t>3</w:t>
                       </w:r>
@@ -3964,11 +3994,13 @@
                         <w:rPr>
                           <w:sz w:val="18"/>
                           <w:szCs w:val="18"/>
+                          <w:color w:val="000000"/>
                         </w:rPr>
                         <w:fldChar w:fldCharType="end"/>
                       </w:r>
                       <w:r>
                         <w:rPr>
+                          <w:color w:val="000000"/>
                           <w:sz w:val="18"/>
                           <w:szCs w:val="18"/>
                         </w:rPr>
@@ -5139,7 +5171,21 @@
           <w:sz w:val="20"/>
           <w:lang w:val="en-CA"/>
         </w:rPr>
-        <w:t>These small examples showcase how the tools available in the forementioned libraries can be used together to process gravity data. The full code for running this example, in addition with more detailed explanation of the process, can be found in https://www.fatiando.org/tutorials. Figures were produced using pyGMT (Uieda, 2022).</w:t>
+        <w:t xml:space="preserve">These small examples showcase how the tools available in </w:t>
+      </w:r>
+      <w:r>
+        <w:rPr>
+          <w:sz w:val="20"/>
+          <w:lang w:val="en-CA"/>
+        </w:rPr>
+        <w:t>out</w:t>
+      </w:r>
+      <w:r>
+        <w:rPr>
+          <w:sz w:val="20"/>
+          <w:lang w:val="en-CA"/>
+        </w:rPr>
+        <w:t xml:space="preserve"> libraries can be used together to process gravity data. The full code for running this example, in addition with more detailed explanation of the process, can be found in https://www.fatiando.org/tutorials. Figures were produced using pyGMT (Uieda, 2022).</w:t>
       </w:r>
     </w:p>
     <w:p>
@@ -5693,33 +5739,6 @@
         <w:rPr>
           <w:lang w:val="en-CA"/>
         </w:rPr>
-        <w:t>Barthelmes, F. (2013). Definition of functionals of the geopotential and their calculation from spherical harmonic models: Theory and formulas used by the calculation service of the International Centre for Global Earth Models (ICGEM); http://icgem.gfz-potsdam.de/ICGEM/ ; revised edition. Scientific Technical Report; 09/02; ISSN 1610-0956. https://doi.org/10.2312/GFZ.B103-0902-26</w:t>
-      </w:r>
-    </w:p>
-    <w:p>
-      <w:pPr>
-        <w:pStyle w:val="AbstractNormalText"/>
-        <w:rPr>
-          <w:lang w:val="en-CA"/>
-        </w:rPr>
-      </w:pPr>
-      <w:r>
-        <w:rPr>
-          <w:lang w:val="en-CA"/>
-        </w:rPr>
-      </w:r>
-    </w:p>
-    <w:p>
-      <w:pPr>
-        <w:pStyle w:val="AbstractNormalText"/>
-        <w:rPr>
-          <w:lang w:val="en-CA"/>
-        </w:rPr>
-      </w:pPr>
-      <w:r>
-        <w:rPr>
-          <w:lang w:val="en-CA"/>
-        </w:rPr>
         <w:t>Cockett, R., Kang, S., Heagy, L. J., Pidlisecky, A., &amp; Oldenburg, D. W. (2015). SimPEG: An open source framework for simulation and gradient based parameter estimation in geophysical applications. Computers &amp; Geosciences, 85, 142–154. https://doi.org/10.1016/j.cageo.2015.09.015</w:t>
       </w:r>
     </w:p>
@@ -6161,149 +6180,6 @@
       </w:r>
       <w:r>
         <w:rPr/>
-      </w:r>
-    </w:p>
-    <w:p>
-      <w:pPr>
-        <w:pStyle w:val="AbstractNormalText"/>
-        <w:rPr>
-          <w:lang w:val="en-CA"/>
-        </w:rPr>
-      </w:pPr>
-      <w:r>
-        <w:rPr>
-          <w:lang w:val="en-CA"/>
-        </w:rPr>
-      </w:r>
-    </w:p>
-    <w:p>
-      <w:pPr>
-        <w:pStyle w:val="AbstractNormalText"/>
-        <w:rPr>
-          <w:lang w:val="en-CA"/>
-        </w:rPr>
-      </w:pPr>
-      <w:r>
-        <w:rPr>
-          <w:lang w:val="en-CA"/>
-        </w:rPr>
-      </w:r>
-    </w:p>
-    <w:p>
-      <w:pPr>
-        <w:pStyle w:val="AbstractNormalText"/>
-        <w:rPr>
-          <w:lang w:val="en-CA"/>
-        </w:rPr>
-      </w:pPr>
-      <w:r>
-        <w:rPr>
-          <w:lang w:val="en-CA"/>
-        </w:rPr>
-      </w:r>
-    </w:p>
-    <w:p>
-      <w:pPr>
-        <w:pStyle w:val="AbstractNormalText"/>
-        <w:rPr>
-          <w:lang w:val="en-CA"/>
-        </w:rPr>
-      </w:pPr>
-      <w:r>
-        <w:rPr>
-          <w:lang w:val="en-CA"/>
-        </w:rPr>
-      </w:r>
-    </w:p>
-    <w:p>
-      <w:pPr>
-        <w:pStyle w:val="AbstractNormalText"/>
-        <w:rPr>
-          <w:lang w:val="en-CA"/>
-        </w:rPr>
-      </w:pPr>
-      <w:r>
-        <w:rPr>
-          <w:lang w:val="en-CA"/>
-        </w:rPr>
-      </w:r>
-    </w:p>
-    <w:p>
-      <w:pPr>
-        <w:pStyle w:val="AbstractNormalText"/>
-        <w:rPr>
-          <w:lang w:val="en-CA"/>
-        </w:rPr>
-      </w:pPr>
-      <w:r>
-        <w:rPr>
-          <w:lang w:val="en-CA"/>
-        </w:rPr>
-      </w:r>
-    </w:p>
-    <w:p>
-      <w:pPr>
-        <w:pStyle w:val="AbstractNormalText"/>
-        <w:rPr>
-          <w:lang w:val="en-CA"/>
-        </w:rPr>
-      </w:pPr>
-      <w:r>
-        <w:rPr>
-          <w:lang w:val="en-CA"/>
-        </w:rPr>
-      </w:r>
-    </w:p>
-    <w:p>
-      <w:pPr>
-        <w:pStyle w:val="AbstractNormalText"/>
-        <w:rPr>
-          <w:lang w:val="en-CA"/>
-        </w:rPr>
-      </w:pPr>
-      <w:r>
-        <w:rPr>
-          <w:lang w:val="en-CA"/>
-        </w:rPr>
-      </w:r>
-    </w:p>
-    <w:p>
-      <w:pPr>
-        <w:pStyle w:val="AbstractNormalText"/>
-        <w:rPr>
-          <w:lang w:val="en-CA"/>
-        </w:rPr>
-      </w:pPr>
-      <w:r>
-        <w:rPr>
-          <w:lang w:val="en-CA"/>
-        </w:rPr>
-      </w:r>
-    </w:p>
-    <w:p>
-      <w:pPr>
-        <w:pStyle w:val="AbstractNormalText"/>
-        <w:rPr>
-          <w:lang w:val="en-CA"/>
-        </w:rPr>
-      </w:pPr>
-      <w:r>
-        <w:rPr>
-          <w:lang w:val="en-CA"/>
-        </w:rPr>
-      </w:r>
-    </w:p>
-    <w:p>
-      <w:pPr>
-        <w:pStyle w:val="AbstractNormalText"/>
-        <w:rPr>
-          <w:lang w:val="en-CA"/>
-        </w:rPr>
-      </w:pPr>
-      <w:r>
-        <w:rPr>
-          <w:lang w:val="en-CA"/>
-        </w:rPr>
       </w:r>
     </w:p>
     <w:p>

</xml_diff>